<commit_message>
typos in thesis draft
</commit_message>
<xml_diff>
--- a/Thesis updated draft.docx
+++ b/Thesis updated draft.docx
@@ -2258,7 +2258,18 @@
         <w:t>2</w:t>
       </w:r>
       <w:r>
-        <w:t>. MLM Single Word IVs Retained after Stepwise Analyses</w:t>
+        <w:t xml:space="preserve">. </w:t>
+      </w:r>
+      <w:r>
+        <w:t xml:space="preserve">MLM Statistics for Hierarchical </w:t>
+      </w:r>
+      <w:r>
+        <w:t>Judgment</w:t>
+      </w:r>
+      <w:bookmarkStart w:id="6" w:name="_GoBack"/>
+      <w:bookmarkEnd w:id="6"/>
+      <w:r>
+        <w:t xml:space="preserve"> Model</w:t>
       </w:r>
       <w:r>
         <w:tab/>
@@ -2287,7 +2298,10 @@
         <w:t>3</w:t>
       </w:r>
       <w:r>
-        <w:t>. MLM Single Word IVs Retained after Stepwise Analyses</w:t>
+        <w:t xml:space="preserve">. </w:t>
+      </w:r>
+      <w:r>
+        <w:t>MLM Statistics for Hierarchical Recall Model</w:t>
       </w:r>
       <w:r>
         <w:tab/>
@@ -2397,11 +2411,11 @@
       <w:r>
         <w:t xml:space="preserve">Figure 2. </w:t>
       </w:r>
-      <w:bookmarkStart w:id="6" w:name="_Hlk509172513"/>
+      <w:bookmarkStart w:id="7" w:name="_Hlk509172513"/>
       <w:r>
         <w:t xml:space="preserve">Simple slopes graph for </w:t>
       </w:r>
-      <w:bookmarkEnd w:id="6"/>
+      <w:bookmarkEnd w:id="7"/>
       <w:r>
         <w:t>Experiment One</w:t>
       </w:r>
@@ -2427,7 +2441,7 @@
           <w:tab w:val="right" w:leader="dot" w:pos="8640"/>
         </w:tabs>
       </w:pPr>
-      <w:bookmarkStart w:id="7" w:name="_Hlk509218015"/>
+      <w:bookmarkStart w:id="8" w:name="_Hlk509218015"/>
       <w:r>
         <w:t xml:space="preserve">Figure 3. </w:t>
       </w:r>
@@ -2449,7 +2463,7 @@
       <w:r>
         <w:tab/>
       </w:r>
-      <w:bookmarkEnd w:id="7"/>
+      <w:bookmarkEnd w:id="8"/>
       <w:r>
         <w:t>68</w:t>
       </w:r>
@@ -3079,7 +3093,7 @@
           <w:b/>
         </w:rPr>
       </w:pPr>
-      <w:bookmarkStart w:id="8" w:name="_Hlk508295379"/>
+      <w:bookmarkStart w:id="9" w:name="_Hlk508295379"/>
       <w:r>
         <w:rPr>
           <w:b/>
@@ -3095,7 +3109,7 @@
       <w:r>
         <w:t xml:space="preserve">Discussion of these measures then raises the question of whether each one is truly assessing some unique </w:t>
       </w:r>
-      <w:bookmarkEnd w:id="8"/>
+      <w:bookmarkEnd w:id="9"/>
       <w:r>
         <w:t>concept or if they simply tap into our overall linguistic knowledge</w:t>
       </w:r>
@@ -3246,7 +3260,7 @@
       <w:r>
         <w:t xml:space="preserve">used collections of these norms are the </w:t>
       </w:r>
-      <w:bookmarkStart w:id="9" w:name="_Hlk508306346"/>
+      <w:bookmarkStart w:id="10" w:name="_Hlk508306346"/>
       <w:r>
         <w:t xml:space="preserve">Kučera </w:t>
       </w:r>
@@ -3256,7 +3270,7 @@
       <w:r>
         <w:t xml:space="preserve">Francis (1967) </w:t>
       </w:r>
-      <w:bookmarkEnd w:id="9"/>
+      <w:bookmarkEnd w:id="10"/>
       <w:r>
         <w:t>frequency norms. These norms consist of a set of frequency values for English words, which were generated by analyzing books, magazines, and newspapers. However, the validity of using the</w:t>
       </w:r>
@@ -5393,16 +5407,16 @@
         <w:lastRenderedPageBreak/>
         <w:t xml:space="preserve">slopes analysis. Table 6 shows values for main effects, two-way, and </w:t>
       </w:r>
-      <w:commentRangeStart w:id="10"/>
+      <w:commentRangeStart w:id="11"/>
       <w:r>
         <w:t>three</w:t>
       </w:r>
-      <w:commentRangeEnd w:id="10"/>
+      <w:commentRangeEnd w:id="11"/>
       <w:r>
         <w:rPr>
           <w:rStyle w:val="CommentReference"/>
         </w:rPr>
-        <w:commentReference w:id="10"/>
+        <w:commentReference w:id="11"/>
       </w:r>
       <w:r>
         <w:t>-way interactions.</w:t>
@@ -5634,7 +5648,7 @@
       <w:r>
         <w:t xml:space="preserve"> = .088). At high COS and average LSA, FSG signiﬁcantly predicted judgment ratings (</w:t>
       </w:r>
-      <w:bookmarkStart w:id="11" w:name="_Hlk509434486"/>
+      <w:bookmarkStart w:id="12" w:name="_Hlk509434486"/>
       <w:r>
         <w:rPr>
           <w:i/>
@@ -5644,7 +5658,7 @@
       <w:r>
         <w:t xml:space="preserve"> = </w:t>
       </w:r>
-      <w:bookmarkEnd w:id="11"/>
+      <w:bookmarkEnd w:id="12"/>
       <w:r>
         <w:t xml:space="preserve">.167, </w:t>
       </w:r>
@@ -5924,7 +5938,7 @@
       <w:r>
         <w:t xml:space="preserve"> at low </w:t>
       </w:r>
-      <w:bookmarkStart w:id="12" w:name="_Hlk509935699"/>
+      <w:bookmarkStart w:id="13" w:name="_Hlk509935699"/>
       <w:r>
         <w:t xml:space="preserve">COS, wherein the increasing levels of </w:t>
       </w:r>
@@ -5939,7 +5953,7 @@
       <w:r>
         <w:t>led to a decrease in the importance of association in predicting recall. At high COS and low LSA, FSG was a signiﬁcant predictor (</w:t>
       </w:r>
-      <w:bookmarkStart w:id="13" w:name="_Hlk509216597"/>
+      <w:bookmarkStart w:id="14" w:name="_Hlk509216597"/>
       <w:r>
         <w:rPr>
           <w:i/>
@@ -5958,7 +5972,7 @@
       <w:r>
         <w:t xml:space="preserve"> = 0.003</w:t>
       </w:r>
-      <w:bookmarkEnd w:id="13"/>
+      <w:bookmarkEnd w:id="14"/>
       <w:r>
         <w:t>). When COS was high and LSA was average, FSG increased as a predictor and remained signiﬁcant (</w:t>
       </w:r>
@@ -6002,7 +6016,7 @@
         <w:t>Therefore, at high levels of COS, LSA and FSG are complementary predictors of recall, increasing together and extending the ﬁndings of Hypothesis 2 to participant recall. The top left ﬁgure indicates the counterbalancing eﬀect of recall of LSA and FSG, while the top right ﬁgure shows no diﬀerences in simple slopes for average levels of cosine. The bottom left ﬁgure indicates the complementary eﬀects where LSA and FSG increase together as predictors of recall at high COS levels.</w:t>
       </w:r>
     </w:p>
-    <w:bookmarkEnd w:id="12"/>
+    <w:bookmarkEnd w:id="13"/>
     <w:p>
       <w:pPr>
         <w:spacing w:line="480" w:lineRule="auto"/>
@@ -6267,7 +6281,7 @@
       <w:r>
         <w:t xml:space="preserve">significant three-way interactions were found between COS, FSG, and LSA when predicting judgments </w:t>
       </w:r>
-      <w:bookmarkStart w:id="14" w:name="_Hlk509216647"/>
+      <w:bookmarkStart w:id="15" w:name="_Hlk509216647"/>
       <w:r>
         <w:t>(</w:t>
       </w:r>
@@ -6293,7 +6307,7 @@
       <w:r>
         <w:t xml:space="preserve"> &lt; .001) </w:t>
       </w:r>
-      <w:bookmarkEnd w:id="14"/>
+      <w:bookmarkEnd w:id="15"/>
       <w:r>
         <w:t>and recall (</w:t>
       </w:r>
@@ -6623,16 +6637,16 @@
       <w:r>
         <w:t xml:space="preserve">in the final </w:t>
       </w:r>
-      <w:commentRangeStart w:id="15"/>
+      <w:commentRangeStart w:id="16"/>
       <w:r>
         <w:t>dataset</w:t>
       </w:r>
-      <w:commentRangeEnd w:id="15"/>
+      <w:commentRangeEnd w:id="16"/>
       <w:r>
         <w:rPr>
           <w:rStyle w:val="CommentReference"/>
         </w:rPr>
-        <w:commentReference w:id="15"/>
+        <w:commentReference w:id="16"/>
       </w:r>
       <w:r>
         <w:t xml:space="preserve">. </w:t>
@@ -6952,8 +6966,6 @@
       <w:r>
         <w:t xml:space="preserve"> (after excluding participants in data screening)</w:t>
       </w:r>
-      <w:bookmarkStart w:id="16" w:name="_GoBack"/>
-      <w:bookmarkEnd w:id="16"/>
       <w:r>
         <w:t>. This dataset was used for the analyses investigating the effects of single word norms.</w:t>
       </w:r>
@@ -7194,7 +7206,16 @@
         <w:t xml:space="preserve"> &lt; .001)</w:t>
       </w:r>
       <w:r>
-        <w:t xml:space="preserve">, replicating the findings from Experiment </w:t>
+        <w:t>. This was a partial replication, as</w:t>
+      </w:r>
+      <w:r>
+        <w:t xml:space="preserve"> </w:t>
+      </w:r>
+      <w:r>
+        <w:t>this interaction was in the opposite direction as the one found in</w:t>
+      </w:r>
+      <w:r>
+        <w:t xml:space="preserve"> Experiment </w:t>
       </w:r>
       <w:commentRangeStart w:id="18"/>
       <w:r>
@@ -7243,11 +7264,6 @@
       <w:r>
         <w:t xml:space="preserve">simple slopes were then calculated for low, average, and high </w:t>
       </w:r>
-    </w:p>
-    <w:p>
-      <w:pPr>
-        <w:spacing w:line="480" w:lineRule="auto"/>
-      </w:pPr>
       <w:r>
         <w:t xml:space="preserve">levels of LSA at the low and high levels of COS, so as to assess how FSG </w:t>
       </w:r>
@@ -7264,15 +7280,7 @@
         <w:t>varying levels of both COS and LSA. In line with findings from the previous experiment,</w:t>
       </w:r>
       <w:r>
-        <w:t xml:space="preserve"> these analyses yielded signiﬁcant two-way interactions between LSA and </w:t>
-      </w:r>
-    </w:p>
-    <w:p>
-      <w:pPr>
-        <w:spacing w:line="480" w:lineRule="auto"/>
-      </w:pPr>
-      <w:r>
-        <w:t>FSG at low</w:t>
+        <w:t xml:space="preserve"> these analyses yielded signiﬁcant two-way interactions between LSA and FSG at low</w:t>
       </w:r>
       <w:r>
         <w:t xml:space="preserve"> </w:t>
@@ -7341,7 +7349,13 @@
         <w:t>, with no</w:t>
       </w:r>
       <w:r>
-        <w:t xml:space="preserve"> signiﬁcant two-way interaction </w:t>
+        <w:t xml:space="preserve"> signiﬁcant two-way</w:t>
+      </w:r>
+      <w:r>
+        <w:t xml:space="preserve"> </w:t>
+      </w:r>
+      <w:r>
+        <w:t xml:space="preserve">interaction </w:t>
       </w:r>
       <w:r>
         <w:t xml:space="preserve">being </w:t>
@@ -7462,13 +7476,12 @@
       <w:r>
         <w:t xml:space="preserve">in </w:t>
       </w:r>
-    </w:p>
-    <w:p>
-      <w:pPr>
-        <w:spacing w:line="480" w:lineRule="auto"/>
-      </w:pPr>
-      <w:r>
-        <w:t>strength, and became a signiﬁcant predictor (</w:t>
+      <w:r>
+        <w:t xml:space="preserve">strength, and became a signiﬁcant </w:t>
+      </w:r>
+      <w:r>
+        <w:lastRenderedPageBreak/>
+        <w:t>predictor (</w:t>
       </w:r>
       <w:r>
         <w:rPr>
@@ -7488,13 +7501,10 @@
       <w:r>
         <w:t xml:space="preserve"> &lt; .001). Finally, at low COS</w:t>
       </w:r>
-    </w:p>
-    <w:p>
-      <w:pPr>
-        <w:spacing w:line="480" w:lineRule="auto"/>
-      </w:pPr>
-      <w:r>
-        <w:lastRenderedPageBreak/>
+      <w:r>
+        <w:t xml:space="preserve"> </w:t>
+      </w:r>
+      <w:r>
         <w:t>and high LSA, FSG increased further as a predictor (</w:t>
       </w:r>
       <w:r>
@@ -7593,21 +7603,19 @@
       <w:r>
         <w:t xml:space="preserve">Figure 7 displays simple slopes graphs for the three-way interaction </w:t>
       </w:r>
-    </w:p>
-    <w:p>
-      <w:pPr>
-        <w:spacing w:line="480" w:lineRule="auto"/>
-      </w:pPr>
-      <w:r>
-        <w:t>when predicting recall. The bottom left ﬁgure indicates the counterbalancing eﬀect of</w:t>
-      </w:r>
-    </w:p>
-    <w:p>
-      <w:pPr>
-        <w:spacing w:line="480" w:lineRule="auto"/>
-      </w:pPr>
-      <w:r>
-        <w:t xml:space="preserve">high COS levels of LSA and FSG, while the top left ﬁgure displays the complementary eﬀects where LSA and FSG increased together as predictors of recall at low COS </w:t>
+      <w:r>
+        <w:t xml:space="preserve">when predicting recall. The bottom left ﬁgure indicates the counterbalancing eﬀect </w:t>
+      </w:r>
+      <w:proofErr w:type="spellStart"/>
+      <w:r>
+        <w:t>of</w:t>
+      </w:r>
+      <w:r>
+        <w:t>high</w:t>
+      </w:r>
+      <w:proofErr w:type="spellEnd"/>
+      <w:r>
+        <w:t xml:space="preserve"> COS levels of LSA and FSG, while the top left ﬁgure displays the complementary eﬀects where LSA and FSG increased together as predictors of recall at low COS </w:t>
       </w:r>
       <w:commentRangeStart w:id="20"/>
       <w:r>
@@ -7690,7 +7698,11 @@
         <w:t xml:space="preserve">s. </w:t>
       </w:r>
       <w:r>
-        <w:t>Frequency (measured with SUBTLEX) and word length were used as measures of lexical information. Age of acquisition, valence, familiarity, concreteness, and imageability were classified as rated properties. Orthographic and phonographic neighborhoods, cue and target set sizes, feature set size, and cosine connectedness were grouped together as neighborhood connections.</w:t>
+        <w:t xml:space="preserve">Frequency (measured with SUBTLEX) and word length were used as measures of lexical information. Age of acquisition, valence, familiarity, concreteness, and imageability were classified as rated properties. Orthographic and phonographic neighborhoods, cue and target set sizes, </w:t>
+      </w:r>
+      <w:r>
+        <w:lastRenderedPageBreak/>
+        <w:t>feature set size, and cosine connectedness were grouped together as neighborhood connections.</w:t>
       </w:r>
     </w:p>
     <w:p>
@@ -7699,7 +7711,6 @@
         <w:ind w:firstLine="720"/>
       </w:pPr>
       <w:r>
-        <w:lastRenderedPageBreak/>
         <w:t>Because of the large number of predictor variables being examined</w:t>
       </w:r>
       <w:r>
@@ -7870,6 +7881,7 @@
         <w:spacing w:line="480" w:lineRule="auto"/>
       </w:pPr>
       <w:r>
+        <w:lastRenderedPageBreak/>
         <w:t>judgment scores as the dependent variable of interest and controlling for the type of</w:t>
       </w:r>
       <w:r>
@@ -7976,11 +7988,7 @@
         <w:t>n</w:t>
       </w:r>
       <w:r>
-        <w:t xml:space="preserve">, </w:t>
-      </w:r>
-      <w:r>
-        <w:lastRenderedPageBreak/>
-        <w:t>2018).</w:t>
+        <w:t>, 2018).</w:t>
       </w:r>
       <w:r>
         <w:t xml:space="preserve"> Marginal </w:t>
@@ -8587,7 +8595,11 @@
         <w:t xml:space="preserve"> &lt; .001).</w:t>
       </w:r>
       <w:r>
-        <w:t xml:space="preserve"> Therefore, even though it appeared that many features related to single words were significant predictors of judgments, the related cue and target information often canceled each other out in strength. </w:t>
+        <w:t xml:space="preserve"> </w:t>
+      </w:r>
+      <w:r>
+        <w:lastRenderedPageBreak/>
+        <w:t xml:space="preserve">Therefore, even though it appeared that many features related to single words were significant predictors of judgments, the related cue and target information often canceled each other out in strength. </w:t>
       </w:r>
       <w:r>
         <w:t xml:space="preserve"> Consistent</w:t>
@@ -8599,11 +8611,7 @@
         <w:t xml:space="preserve"> judgment models, FSG was </w:t>
       </w:r>
       <w:r>
-        <w:t xml:space="preserve">found in </w:t>
-      </w:r>
-      <w:r>
-        <w:lastRenderedPageBreak/>
-        <w:t xml:space="preserve">the final step to be </w:t>
+        <w:t xml:space="preserve">found in the final step to be </w:t>
       </w:r>
       <w:r>
         <w:t>the strongest overall predictor of judgments (</w:t>
@@ -9090,6 +9098,7 @@
         <w:ind w:firstLine="720"/>
       </w:pPr>
       <w:r>
+        <w:lastRenderedPageBreak/>
         <w:t xml:space="preserve">As with the judgment analysis, several single word norms appeared to balance out one another across cue and target items. For example, frequency (cue </w:t>
       </w:r>
       <w:r>
@@ -9204,11 +9213,7 @@
         <w:t>p</w:t>
       </w:r>
       <w:r>
-        <w:t xml:space="preserve"> &lt; .001) all displayed </w:t>
-      </w:r>
-      <w:r>
-        <w:lastRenderedPageBreak/>
-        <w:t xml:space="preserve">relationships of this nature. </w:t>
+        <w:t xml:space="preserve"> &lt; .001) all displayed relationships of this nature. </w:t>
       </w:r>
       <w:r>
         <w:t>When examining the fourth step</w:t>
@@ -31581,8 +31586,13 @@
         <w:t>Table 13.</w:t>
       </w:r>
       <w:r>
-        <w:t xml:space="preserve"> MLM Statistics for Hierarchical Recall Model</w:t>
-      </w:r>
+        <w:t xml:space="preserve"> </w:t>
+      </w:r>
+      <w:bookmarkStart w:id="40" w:name="_Hlk512169579"/>
+      <w:r>
+        <w:t>MLM Statistics for Hierarchical Recall Model</w:t>
+      </w:r>
+      <w:bookmarkEnd w:id="40"/>
     </w:p>
     <w:tbl>
       <w:tblPr>
@@ -35694,7 +35704,7 @@
     </w:p>
     <w:p/>
     <w:p>
-      <w:commentRangeStart w:id="40"/>
+      <w:commentRangeStart w:id="41"/>
       <w:r>
         <w:rPr>
           <w:noProof/>
@@ -35748,12 +35758,12 @@
           </wp:inline>
         </w:drawing>
       </w:r>
-      <w:commentRangeEnd w:id="40"/>
+      <w:commentRangeEnd w:id="41"/>
       <w:r>
         <w:rPr>
           <w:rStyle w:val="CommentReference"/>
         </w:rPr>
-        <w:commentReference w:id="40"/>
+        <w:commentReference w:id="41"/>
       </w:r>
     </w:p>
     <w:p>
@@ -35813,12 +35823,12 @@
       </w:r>
     </w:p>
     <w:p>
-      <w:bookmarkStart w:id="41" w:name="_Hlk509170396"/>
+      <w:bookmarkStart w:id="42" w:name="_Hlk509170396"/>
       <w:r>
         <w:t>Figure 2. Simple slopes graph displaying the slope of FSG when predicting participant judgments at low, average, and high LSA split by low, average, and high COS. All variables were mean centered.</w:t>
       </w:r>
     </w:p>
-    <w:bookmarkEnd w:id="41"/>
+    <w:bookmarkEnd w:id="42"/>
     <w:p/>
     <w:p>
       <w:r>
@@ -35829,7 +35839,7 @@
       <w:pPr>
         <w:spacing w:line="480" w:lineRule="auto"/>
       </w:pPr>
-      <w:commentRangeStart w:id="42"/>
+      <w:commentRangeStart w:id="43"/>
       <w:r>
         <w:rPr>
           <w:noProof/>
@@ -35871,21 +35881,21 @@
           </wp:inline>
         </w:drawing>
       </w:r>
-      <w:commentRangeEnd w:id="42"/>
+      <w:commentRangeEnd w:id="43"/>
       <w:r>
         <w:rPr>
           <w:rStyle w:val="CommentReference"/>
         </w:rPr>
-        <w:commentReference w:id="42"/>
-      </w:r>
-    </w:p>
-    <w:p>
-      <w:bookmarkStart w:id="43" w:name="_Hlk509217644"/>
+        <w:commentReference w:id="43"/>
+      </w:r>
+    </w:p>
+    <w:p>
+      <w:bookmarkStart w:id="44" w:name="_Hlk509217644"/>
       <w:r>
         <w:t>Figure 3. Simple slopes graph displaying the slope of FSG when predicting participant judgments at low, average, and high LSA split by low, average, and high COS. All variables were mean centered.</w:t>
       </w:r>
     </w:p>
-    <w:bookmarkEnd w:id="43"/>
+    <w:bookmarkEnd w:id="44"/>
     <w:p/>
     <w:p>
       <w:r>
@@ -35934,11 +35944,11 @@
       </w:r>
     </w:p>
     <w:p>
-      <w:bookmarkStart w:id="44" w:name="_Hlk509217790"/>
+      <w:bookmarkStart w:id="45" w:name="_Hlk509217790"/>
       <w:r>
         <w:t>Figure 4. Simple slopes graph displaying the slope of FSG when predicting participant judgments based on block one performance at low, average, and high LSA split by low, average, and high COS. All variables were mean centered.</w:t>
       </w:r>
-      <w:bookmarkEnd w:id="44"/>
+      <w:bookmarkEnd w:id="45"/>
     </w:p>
     <w:p/>
     <w:p/>
@@ -36009,7 +36019,7 @@
       </w:r>
     </w:p>
     <w:p>
-      <w:commentRangeStart w:id="45"/>
+      <w:commentRangeStart w:id="46"/>
       <w:r>
         <w:rPr>
           <w:noProof/>
@@ -36051,12 +36061,12 @@
           </wp:inline>
         </w:drawing>
       </w:r>
-      <w:commentRangeEnd w:id="45"/>
+      <w:commentRangeEnd w:id="46"/>
       <w:r>
         <w:rPr>
           <w:rStyle w:val="CommentReference"/>
         </w:rPr>
-        <w:commentReference w:id="45"/>
+        <w:commentReference w:id="46"/>
       </w:r>
     </w:p>
     <w:p>
@@ -36715,7 +36725,7 @@
 
 <file path=word/comments.xml><?xml version="1.0" encoding="utf-8"?>
 <w:comments xmlns:wpc="http://schemas.microsoft.com/office/word/2010/wordprocessingCanvas" xmlns:cx="http://schemas.microsoft.com/office/drawing/2014/chartex" xmlns:cx1="http://schemas.microsoft.com/office/drawing/2015/9/8/chartex" xmlns:cx2="http://schemas.microsoft.com/office/drawing/2015/10/21/chartex" xmlns:cx3="http://schemas.microsoft.com/office/drawing/2016/5/9/chartex" xmlns:cx4="http://schemas.microsoft.com/office/drawing/2016/5/10/chartex" xmlns:cx5="http://schemas.microsoft.com/office/drawing/2016/5/11/chartex" xmlns:cx6="http://schemas.microsoft.com/office/drawing/2016/5/12/chartex" xmlns:cx7="http://schemas.microsoft.com/office/drawing/2016/5/13/chartex" xmlns:cx8="http://schemas.microsoft.com/office/drawing/2016/5/14/chartex" xmlns:mc="http://schemas.openxmlformats.org/markup-compatibility/2006" xmlns:aink="http://schemas.microsoft.com/office/drawing/2016/ink" xmlns:am3d="http://schemas.microsoft.com/office/drawing/2017/model3d" xmlns:o="urn:schemas-microsoft-com:office:office" xmlns:r="http://schemas.openxmlformats.org/officeDocument/2006/relationships" xmlns:m="http://schemas.openxmlformats.org/officeDocument/2006/math" xmlns:v="urn:schemas-microsoft-com:vml" xmlns:wp14="http://schemas.microsoft.com/office/word/2010/wordprocessingDrawing" xmlns:wp="http://schemas.openxmlformats.org/drawingml/2006/wordprocessingDrawing" xmlns:w10="urn:schemas-microsoft-com:office:word" xmlns:w="http://schemas.openxmlformats.org/wordprocessingml/2006/main" xmlns:w14="http://schemas.microsoft.com/office/word/2010/wordml" xmlns:w15="http://schemas.microsoft.com/office/word/2012/wordml" xmlns:w16cid="http://schemas.microsoft.com/office/word/2016/wordml/cid" xmlns:w16se="http://schemas.microsoft.com/office/word/2015/wordml/symex" xmlns:wpg="http://schemas.microsoft.com/office/word/2010/wordprocessingGroup" xmlns:wpi="http://schemas.microsoft.com/office/word/2010/wordprocessingInk" xmlns:wne="http://schemas.microsoft.com/office/word/2006/wordml" xmlns:wps="http://schemas.microsoft.com/office/word/2010/wordprocessingShape" mc:Ignorable="w14 w15 w16se w16cid wp14">
-  <w:comment w:id="10" w:author="Buchanan, Erin M" w:date="2018-04-09T12:28:00Z" w:initials="BEM">
+  <w:comment w:id="11" w:author="Buchanan, Erin M" w:date="2018-04-09T12:28:00Z" w:initials="BEM">
     <w:p>
       <w:pPr>
         <w:pStyle w:val="CommentText"/>
@@ -36731,7 +36741,7 @@
       </w:r>
     </w:p>
   </w:comment>
-  <w:comment w:id="15" w:author="Buchanan, Erin M" w:date="2018-04-09T12:32:00Z" w:initials="BEM">
+  <w:comment w:id="16" w:author="Buchanan, Erin M" w:date="2018-04-09T12:32:00Z" w:initials="BEM">
     <w:p>
       <w:pPr>
         <w:pStyle w:val="CommentText"/>
@@ -37007,7 +37017,7 @@
       </w:r>
     </w:p>
   </w:comment>
-  <w:comment w:id="40" w:author="Buchanan, Erin M" w:date="2018-04-09T12:23:00Z" w:initials="BEM">
+  <w:comment w:id="41" w:author="Buchanan, Erin M" w:date="2018-04-09T12:23:00Z" w:initials="BEM">
     <w:p>
       <w:pPr>
         <w:pStyle w:val="CommentText"/>
@@ -37023,7 +37033,7 @@
       </w:r>
     </w:p>
   </w:comment>
-  <w:comment w:id="42" w:author="Buchanan, Erin M" w:date="2018-04-09T12:29:00Z" w:initials="BEM">
+  <w:comment w:id="43" w:author="Buchanan, Erin M" w:date="2018-04-09T12:29:00Z" w:initials="BEM">
     <w:p>
       <w:pPr>
         <w:pStyle w:val="CommentText"/>
@@ -37039,7 +37049,7 @@
       </w:r>
     </w:p>
   </w:comment>
-  <w:comment w:id="45" w:author="Buchanan, Erin M" w:date="2018-04-09T12:35:00Z" w:initials="BEM">
+  <w:comment w:id="46" w:author="Buchanan, Erin M" w:date="2018-04-09T12:35:00Z" w:initials="BEM">
     <w:p>
       <w:pPr>
         <w:pStyle w:val="CommentText"/>
@@ -37068,16 +37078,16 @@
 
 <file path=word/commentsExtended.xml><?xml version="1.0" encoding="utf-8"?>
 <w15:commentsEx xmlns:wpc="http://schemas.microsoft.com/office/word/2010/wordprocessingCanvas" xmlns:cx="http://schemas.microsoft.com/office/drawing/2014/chartex" xmlns:cx1="http://schemas.microsoft.com/office/drawing/2015/9/8/chartex" xmlns:cx2="http://schemas.microsoft.com/office/drawing/2015/10/21/chartex" xmlns:cx3="http://schemas.microsoft.com/office/drawing/2016/5/9/chartex" xmlns:cx4="http://schemas.microsoft.com/office/drawing/2016/5/10/chartex" xmlns:cx5="http://schemas.microsoft.com/office/drawing/2016/5/11/chartex" xmlns:cx6="http://schemas.microsoft.com/office/drawing/2016/5/12/chartex" xmlns:cx7="http://schemas.microsoft.com/office/drawing/2016/5/13/chartex" xmlns:cx8="http://schemas.microsoft.com/office/drawing/2016/5/14/chartex" xmlns:mc="http://schemas.openxmlformats.org/markup-compatibility/2006" xmlns:aink="http://schemas.microsoft.com/office/drawing/2016/ink" xmlns:am3d="http://schemas.microsoft.com/office/drawing/2017/model3d" xmlns:o="urn:schemas-microsoft-com:office:office" xmlns:r="http://schemas.openxmlformats.org/officeDocument/2006/relationships" xmlns:m="http://schemas.openxmlformats.org/officeDocument/2006/math" xmlns:v="urn:schemas-microsoft-com:vml" xmlns:wp14="http://schemas.microsoft.com/office/word/2010/wordprocessingDrawing" xmlns:wp="http://schemas.openxmlformats.org/drawingml/2006/wordprocessingDrawing" xmlns:w10="urn:schemas-microsoft-com:office:word" xmlns:w="http://schemas.openxmlformats.org/wordprocessingml/2006/main" xmlns:w14="http://schemas.microsoft.com/office/word/2010/wordml" xmlns:w15="http://schemas.microsoft.com/office/word/2012/wordml" xmlns:w16cid="http://schemas.microsoft.com/office/word/2016/wordml/cid" xmlns:w16se="http://schemas.microsoft.com/office/word/2015/wordml/symex" xmlns:wpg="http://schemas.microsoft.com/office/word/2010/wordprocessingGroup" xmlns:wpi="http://schemas.microsoft.com/office/word/2010/wordprocessingInk" xmlns:wne="http://schemas.microsoft.com/office/word/2006/wordml" xmlns:wps="http://schemas.microsoft.com/office/word/2010/wordprocessingShape" mc:Ignorable="w14 w15 w16se w16cid wp14">
-  <w15:commentEx w15:paraId="656412CE" w15:done="0"/>
-  <w15:commentEx w15:paraId="2451A1E8" w15:done="0"/>
-  <w15:commentEx w15:paraId="1A41709B" w15:done="0"/>
+  <w15:commentEx w15:paraId="656412CE" w15:done="1"/>
+  <w15:commentEx w15:paraId="2451A1E8" w15:done="1"/>
+  <w15:commentEx w15:paraId="1A41709B" w15:done="1"/>
   <w15:commentEx w15:paraId="77120B1B" w15:done="0"/>
   <w15:commentEx w15:paraId="38D68B1D" w15:done="0"/>
-  <w15:commentEx w15:paraId="18488609" w15:done="0"/>
-  <w15:commentEx w15:paraId="359E1D83" w15:done="0"/>
-  <w15:commentEx w15:paraId="0371BEA0" w15:done="0"/>
-  <w15:commentEx w15:paraId="5D9BBB6A" w15:done="0"/>
-  <w15:commentEx w15:paraId="42858C80" w15:done="0"/>
+  <w15:commentEx w15:paraId="18488609" w15:done="1"/>
+  <w15:commentEx w15:paraId="359E1D83" w15:done="1"/>
+  <w15:commentEx w15:paraId="0371BEA0" w15:done="1"/>
+  <w15:commentEx w15:paraId="5D9BBB6A" w15:done="1"/>
+  <w15:commentEx w15:paraId="42858C80" w15:done="1"/>
   <w15:commentEx w15:paraId="48BDAEAC" w15:done="0"/>
   <w15:commentEx w15:paraId="6199DD0A" w15:done="0"/>
   <w15:commentEx w15:paraId="6C930885" w15:done="0"/>
@@ -40613,7 +40623,7 @@
 </file>
 
 <file path=customXml/itemProps1.xml><?xml version="1.0" encoding="utf-8"?>
-<ds:datastoreItem xmlns:ds="http://schemas.openxmlformats.org/officeDocument/2006/customXml" ds:itemID="{A39E0432-DA89-4C9A-B3E9-7EA67D163F0E}">
+<ds:datastoreItem xmlns:ds="http://schemas.openxmlformats.org/officeDocument/2006/customXml" ds:itemID="{1789B219-A114-4E73-9293-184767CB20E5}">
   <ds:schemaRefs>
     <ds:schemaRef ds:uri="http://schemas.openxmlformats.org/officeDocument/2006/bibliography"/>
   </ds:schemaRefs>

</xml_diff>